<commit_message>
added ND work camp data
</commit_message>
<xml_diff>
--- a/Proposal/Proposal.docx
+++ b/Proposal/Proposal.docx
@@ -138,77 +138,35 @@
           <w:rFonts w:ascii="Arial" w:eastAsia="Times New Roman" w:hAnsi="Arial" w:cs="Arial"/>
           <w:color w:val="000000"/>
         </w:rPr>
-        <w:t xml:space="preserve"> Project will focus on all sexually related crimes that have impacted </w:t>
-      </w:r>
-      <w:r>
-        <w:rPr>
-          <w:rFonts w:ascii="Arial" w:eastAsia="Times New Roman" w:hAnsi="Arial" w:cs="Arial"/>
-          <w:color w:val="000000"/>
-        </w:rPr>
-        <w:t>Native</w:t>
-      </w:r>
-      <w:r>
-        <w:rPr>
-          <w:rFonts w:ascii="Arial" w:eastAsia="Times New Roman" w:hAnsi="Arial" w:cs="Arial"/>
-          <w:color w:val="000000"/>
-        </w:rPr>
-        <w:t xml:space="preserve"> American women during the time of the Bakken Oil Boom. As a whole minority groups have been oppressed throughout U.S. history and </w:t>
-      </w:r>
-      <w:r>
-        <w:rPr>
-          <w:rFonts w:ascii="Arial" w:eastAsia="Times New Roman" w:hAnsi="Arial" w:cs="Arial"/>
-          <w:color w:val="000000"/>
-        </w:rPr>
-        <w:t>this</w:t>
-      </w:r>
-      <w:r>
-        <w:rPr>
-          <w:rFonts w:ascii="Arial" w:eastAsia="Times New Roman" w:hAnsi="Arial" w:cs="Arial"/>
-          <w:color w:val="000000"/>
-        </w:rPr>
-        <w:t xml:space="preserve"> oppression is </w:t>
-      </w:r>
-      <w:r>
-        <w:rPr>
-          <w:rFonts w:ascii="Arial" w:eastAsia="Times New Roman" w:hAnsi="Arial" w:cs="Arial"/>
-          <w:color w:val="000000"/>
-        </w:rPr>
-        <w:t>often</w:t>
-      </w:r>
-      <w:r>
-        <w:rPr>
-          <w:rFonts w:ascii="Arial" w:eastAsia="Times New Roman" w:hAnsi="Arial" w:cs="Arial"/>
-          <w:color w:val="000000"/>
-        </w:rPr>
-        <w:t xml:space="preserve"> fueled </w:t>
-      </w:r>
-      <w:r>
-        <w:rPr>
-          <w:rFonts w:ascii="Arial" w:eastAsia="Times New Roman" w:hAnsi="Arial" w:cs="Arial"/>
-          <w:color w:val="000000"/>
-        </w:rPr>
-        <w:t>by</w:t>
-      </w:r>
-      <w:r>
-        <w:rPr>
-          <w:rFonts w:ascii="Arial" w:eastAsia="Times New Roman" w:hAnsi="Arial" w:cs="Arial"/>
-          <w:color w:val="000000"/>
-        </w:rPr>
-        <w:t xml:space="preserve"> sexually </w:t>
-      </w:r>
-      <w:r>
-        <w:rPr>
-          <w:rFonts w:ascii="Arial" w:eastAsia="Times New Roman" w:hAnsi="Arial" w:cs="Arial"/>
-          <w:color w:val="000000"/>
-        </w:rPr>
-        <w:t>related</w:t>
-      </w:r>
-      <w:r>
-        <w:rPr>
-          <w:rFonts w:ascii="Arial" w:eastAsia="Times New Roman" w:hAnsi="Arial" w:cs="Arial"/>
-          <w:color w:val="000000"/>
-        </w:rPr>
-        <w:t xml:space="preserve"> violence. The </w:t>
+        <w:t xml:space="preserve"> Project will focus on all sexually related crimes that have impacted Native American women during the time of the Bakken Oil Boom. </w:t>
+      </w:r>
+      <w:r>
+        <w:rPr>
+          <w:rFonts w:ascii="Arial" w:eastAsia="Times New Roman" w:hAnsi="Arial" w:cs="Arial"/>
+          <w:color w:val="000000"/>
+        </w:rPr>
+        <w:t xml:space="preserve">The Bakken Oil Boom started around within the state of North Dakota and Montana, as well as parts of Canada. Native Americans have </w:t>
+      </w:r>
+      <w:r>
+        <w:rPr>
+          <w:rFonts w:ascii="Arial" w:eastAsia="Times New Roman" w:hAnsi="Arial" w:cs="Arial"/>
+          <w:color w:val="000000"/>
+        </w:rPr>
+        <w:t>been oppressed throughout U.S. history and this oppression is often fueled by sexually related violence.</w:t>
+      </w:r>
+      <w:r>
+        <w:rPr>
+          <w:rFonts w:ascii="Arial" w:eastAsia="Times New Roman" w:hAnsi="Arial" w:cs="Arial"/>
+          <w:color w:val="000000"/>
+        </w:rPr>
+        <w:t xml:space="preserve"> </w:t>
+      </w:r>
+      <w:r>
+        <w:rPr>
+          <w:rFonts w:ascii="Arial" w:eastAsia="Times New Roman" w:hAnsi="Arial" w:cs="Arial"/>
+          <w:color w:val="000000"/>
+        </w:rPr>
+        <w:t xml:space="preserve">The </w:t>
       </w:r>
       <w:proofErr w:type="spellStart"/>
       <w:r>
@@ -322,14 +280,7 @@
           <w:rFonts w:ascii="Arial" w:eastAsia="Times New Roman" w:hAnsi="Arial" w:cs="Arial"/>
           <w:color w:val="000000"/>
         </w:rPr>
-        <w:t xml:space="preserve"> Reservations. This project could also be used as a tool to show how the Extraction Industry might have a correlation with an increase in Tribal Crime, </w:t>
-      </w:r>
-      <w:r>
-        <w:rPr>
-          <w:rFonts w:ascii="Arial" w:eastAsia="Times New Roman" w:hAnsi="Arial" w:cs="Arial"/>
-          <w:color w:val="000000"/>
-        </w:rPr>
-        <w:t>speci</w:t>
+        <w:t xml:space="preserve"> Reservations. This project could also be used as a tool to show how the Extraction Industry might have a correlation with an increase in Tribal Crime, speci</w:t>
       </w:r>
       <w:r>
         <w:rPr>
@@ -343,14 +294,7 @@
           <w:rFonts w:ascii="Arial" w:eastAsia="Times New Roman" w:hAnsi="Arial" w:cs="Arial"/>
           <w:color w:val="000000"/>
         </w:rPr>
-        <w:t>lly</w:t>
-      </w:r>
-      <w:r>
-        <w:rPr>
-          <w:rFonts w:ascii="Arial" w:eastAsia="Times New Roman" w:hAnsi="Arial" w:cs="Arial"/>
-          <w:color w:val="000000"/>
-        </w:rPr>
-        <w:t xml:space="preserve"> sexually related crimes. </w:t>
+        <w:t>lly sexually related crimes. </w:t>
       </w:r>
     </w:p>
     <w:p>
@@ -484,14 +428,7 @@
           <w:rFonts w:ascii="Arial" w:eastAsia="Times New Roman" w:hAnsi="Arial" w:cs="Arial"/>
           <w:color w:val="000000"/>
         </w:rPr>
-        <w:t xml:space="preserve"> </w:t>
-      </w:r>
-      <w:r>
-        <w:rPr>
-          <w:rFonts w:ascii="Arial" w:eastAsia="Times New Roman" w:hAnsi="Arial" w:cs="Arial"/>
-          <w:color w:val="000000"/>
-        </w:rPr>
-        <w:t xml:space="preserve">various </w:t>
+        <w:t xml:space="preserve"> various </w:t>
       </w:r>
       <w:r>
         <w:rPr>
@@ -781,35 +718,7 @@
           <w:rFonts w:ascii="Arial" w:eastAsia="Times New Roman" w:hAnsi="Arial" w:cs="Arial"/>
           <w:color w:val="000000"/>
         </w:rPr>
-        <w:t xml:space="preserve">These crimes would </w:t>
-      </w:r>
-      <w:r>
-        <w:rPr>
-          <w:rFonts w:ascii="Arial" w:eastAsia="Times New Roman" w:hAnsi="Arial" w:cs="Arial"/>
-          <w:color w:val="000000"/>
-        </w:rPr>
-        <w:t>include</w:t>
-      </w:r>
-      <w:r>
-        <w:rPr>
-          <w:rFonts w:ascii="Arial" w:eastAsia="Times New Roman" w:hAnsi="Arial" w:cs="Arial"/>
-          <w:color w:val="000000"/>
-        </w:rPr>
-        <w:t xml:space="preserve"> missing person reports, rape, sexual assault </w:t>
-      </w:r>
-      <w:r>
-        <w:rPr>
-          <w:rFonts w:ascii="Arial" w:eastAsia="Times New Roman" w:hAnsi="Arial" w:cs="Arial"/>
-          <w:color w:val="000000"/>
-        </w:rPr>
-        <w:t>aggravated</w:t>
-      </w:r>
-      <w:r>
-        <w:rPr>
-          <w:rFonts w:ascii="Arial" w:eastAsia="Times New Roman" w:hAnsi="Arial" w:cs="Arial"/>
-          <w:color w:val="000000"/>
-        </w:rPr>
-        <w:t xml:space="preserve"> assault, </w:t>
+        <w:t xml:space="preserve">These crimes would include missing person reports, rape, sexual assault aggravated assault, </w:t>
       </w:r>
       <w:r>
         <w:rPr>
@@ -845,21 +754,7 @@
           <w:rFonts w:ascii="Arial" w:eastAsia="Times New Roman" w:hAnsi="Arial" w:cs="Arial"/>
           <w:color w:val="000000"/>
         </w:rPr>
-        <w:t xml:space="preserve">Primary Accounts from anonymous </w:t>
-      </w:r>
-      <w:r>
-        <w:rPr>
-          <w:rFonts w:ascii="Arial" w:eastAsia="Times New Roman" w:hAnsi="Arial" w:cs="Arial"/>
-          <w:color w:val="000000"/>
-        </w:rPr>
-        <w:t>Native</w:t>
-      </w:r>
-      <w:r>
-        <w:rPr>
-          <w:rFonts w:ascii="Arial" w:eastAsia="Times New Roman" w:hAnsi="Arial" w:cs="Arial"/>
-          <w:color w:val="000000"/>
-        </w:rPr>
-        <w:t xml:space="preserve"> American women that have experience sexually related violence to expose that these crimes are still a problem for Native American Women in present day.  </w:t>
+        <w:t>Primary Accounts from anonymous Native American women that have experience sexually related violence to expose that these crimes are still a problem for Native American Women in present day.  </w:t>
       </w:r>
     </w:p>
     <w:p>
@@ -987,6 +882,7 @@
       <w:dataBinding w:prefixMappings="xmlns:ns0='http://purl.org/dc/elements/1.1/' xmlns:ns1='http://schemas.openxmlformats.org/package/2006/metadata/core-properties' " w:xpath="/ns1:coreProperties[1]/ns0:creator[1]" w:storeItemID="{6C3C8BC8-F283-45AE-878A-BAB7291924A1}"/>
       <w:text/>
     </w:sdtPr>
+    <w:sdtEndPr/>
     <w:sdtContent>
       <w:p>
         <w:pPr>
@@ -1033,6 +929,7 @@
         <w:calendar w:val="gregorian"/>
       </w:date>
     </w:sdtPr>
+    <w:sdtEndPr/>
     <w:sdtContent>
       <w:p>
         <w:pPr>
@@ -1392,23 +1289,11 @@
   </w:num>
   <w:num w:numId="2">
     <w:abstractNumId w:val="1"/>
-    <w:lvlOverride w:ilvl="1">
-      <w:lvl w:ilvl="1">
-        <w:numFmt w:val="lowerLetter"/>
-        <w:lvlText w:val="%2."/>
-        <w:lvlJc w:val="left"/>
-      </w:lvl>
-    </w:lvlOverride>
+    <w:lvlOverride w:ilvl="0"/>
   </w:num>
   <w:num w:numId="3">
     <w:abstractNumId w:val="1"/>
-    <w:lvlOverride w:ilvl="1">
-      <w:lvl w:ilvl="1">
-        <w:numFmt w:val="lowerLetter"/>
-        <w:lvlText w:val="%2."/>
-        <w:lvlJc w:val="left"/>
-      </w:lvl>
-    </w:lvlOverride>
+    <w:lvlOverride w:ilvl="0"/>
   </w:num>
   <w:num w:numId="4">
     <w:abstractNumId w:val="2"/>
@@ -2027,19 +1912,19 @@
 
 <file path=word/glossary/fontTable.xml><?xml version="1.0" encoding="utf-8"?>
 <w:fonts xmlns:mc="http://schemas.openxmlformats.org/markup-compatibility/2006" xmlns:r="http://schemas.openxmlformats.org/officeDocument/2006/relationships" xmlns:w="http://schemas.openxmlformats.org/wordprocessingml/2006/main" xmlns:w14="http://schemas.microsoft.com/office/word/2010/wordml" xmlns:w15="http://schemas.microsoft.com/office/word/2012/wordml" xmlns:w16cex="http://schemas.microsoft.com/office/word/2018/wordml/cex" xmlns:w16cid="http://schemas.microsoft.com/office/word/2016/wordml/cid" xmlns:w16="http://schemas.microsoft.com/office/word/2018/wordml" xmlns:w16sdtdh="http://schemas.microsoft.com/office/word/2020/wordml/sdtdatahash" xmlns:w16se="http://schemas.microsoft.com/office/word/2015/wordml/symex" mc:Ignorable="w14 w15 w16se w16cid w16 w16cex w16sdtdh">
+  <w:font w:name="Calibri">
+    <w:panose1 w:val="020F0502020204030204"/>
+    <w:charset w:val="00"/>
+    <w:family w:val="swiss"/>
+    <w:pitch w:val="variable"/>
+    <w:sig w:usb0="E4002EFF" w:usb1="C000247B" w:usb2="00000009" w:usb3="00000000" w:csb0="000001FF" w:csb1="00000000"/>
+  </w:font>
   <w:font w:name="Times New Roman">
     <w:panose1 w:val="02020603050405020304"/>
     <w:charset w:val="00"/>
     <w:family w:val="roman"/>
     <w:pitch w:val="variable"/>
     <w:sig w:usb0="E0002EFF" w:usb1="C000785B" w:usb2="00000009" w:usb3="00000000" w:csb0="000001FF" w:csb1="00000000"/>
-  </w:font>
-  <w:font w:name="Calibri">
-    <w:panose1 w:val="020F0502020204030204"/>
-    <w:charset w:val="00"/>
-    <w:family w:val="swiss"/>
-    <w:pitch w:val="variable"/>
-    <w:sig w:usb0="E4002EFF" w:usb1="C000247B" w:usb2="00000009" w:usb3="00000000" w:csb0="000001FF" w:csb1="00000000"/>
   </w:font>
   <w:font w:name="Arial">
     <w:panose1 w:val="020B0604020202020204"/>
@@ -2075,6 +1960,8 @@
   <w:rsids>
     <w:rsidRoot w:val="00E63EB4"/>
     <w:rsid w:val="00475AE1"/>
+    <w:rsid w:val="004F5539"/>
+    <w:rsid w:val="00D37973"/>
     <w:rsid w:val="00E63EB4"/>
   </w:rsids>
   <m:mathPr>
@@ -2524,10 +2411,6 @@
     <w:semiHidden/>
     <w:unhideWhenUsed/>
   </w:style>
-  <w:style w:type="paragraph" w:customStyle="1" w:styleId="F3DDA57212F14C198C509F2446A24F06">
-    <w:name w:val="F3DDA57212F14C198C509F2446A24F06"/>
-    <w:rsid w:val="00E63EB4"/>
-  </w:style>
   <w:style w:type="character" w:styleId="PlaceholderText">
     <w:name w:val="Placeholder Text"/>
     <w:basedOn w:val="DefaultParagraphFont"/>

</xml_diff>

<commit_message>
made small edits to propsal
</commit_message>
<xml_diff>
--- a/Proposal/Proposal.docx
+++ b/Proposal/Proposal.docx
@@ -74,6 +74,17 @@
           <w:sz w:val="24"/>
           <w:szCs w:val="24"/>
         </w:rPr>
+        <w:t xml:space="preserve"> Digital</w:t>
+      </w:r>
+      <w:r>
+        <w:rPr>
+          <w:rFonts w:ascii="Arial" w:eastAsia="Times New Roman" w:hAnsi="Arial" w:cs="Arial"/>
+          <w:b/>
+          <w:bCs/>
+          <w:color w:val="000000"/>
+          <w:sz w:val="24"/>
+          <w:szCs w:val="24"/>
+        </w:rPr>
         <w:t xml:space="preserve"> Project</w:t>
       </w:r>
     </w:p>
@@ -138,14 +149,107 @@
           <w:rFonts w:ascii="Arial" w:eastAsia="Times New Roman" w:hAnsi="Arial" w:cs="Arial"/>
           <w:color w:val="000000"/>
         </w:rPr>
-        <w:t xml:space="preserve"> Project will focus on all sexually related crimes that have impacted Native American women during the time of the Bakken Oil Boom. </w:t>
-      </w:r>
-      <w:r>
-        <w:rPr>
-          <w:rFonts w:ascii="Arial" w:eastAsia="Times New Roman" w:hAnsi="Arial" w:cs="Arial"/>
-          <w:color w:val="000000"/>
-        </w:rPr>
-        <w:t xml:space="preserve">The Bakken Oil Boom started around within the state of North Dakota and Montana, as well as parts of Canada. Native Americans have </w:t>
+        <w:t xml:space="preserve"> </w:t>
+      </w:r>
+      <w:r>
+        <w:rPr>
+          <w:rFonts w:ascii="Arial" w:eastAsia="Times New Roman" w:hAnsi="Arial" w:cs="Arial"/>
+          <w:color w:val="000000"/>
+        </w:rPr>
+        <w:t>digital p</w:t>
+      </w:r>
+      <w:r>
+        <w:rPr>
+          <w:rFonts w:ascii="Arial" w:eastAsia="Times New Roman" w:hAnsi="Arial" w:cs="Arial"/>
+          <w:color w:val="000000"/>
+        </w:rPr>
+        <w:t xml:space="preserve">roject will focus on all sexually related crimes that have impacted Native American women during the time of the Bakken Oil Boom. </w:t>
+      </w:r>
+      <w:r>
+        <w:rPr>
+          <w:rFonts w:ascii="Arial" w:eastAsia="Times New Roman" w:hAnsi="Arial" w:cs="Arial"/>
+          <w:color w:val="000000"/>
+        </w:rPr>
+        <w:t>Now, the</w:t>
+      </w:r>
+      <w:r>
+        <w:rPr>
+          <w:rFonts w:ascii="Arial" w:eastAsia="Times New Roman" w:hAnsi="Arial" w:cs="Arial"/>
+          <w:color w:val="000000"/>
+        </w:rPr>
+        <w:t xml:space="preserve"> Bakken Oil Boom </w:t>
+      </w:r>
+      <w:r>
+        <w:rPr>
+          <w:rFonts w:ascii="Arial" w:eastAsia="Times New Roman" w:hAnsi="Arial" w:cs="Arial"/>
+          <w:color w:val="000000"/>
+        </w:rPr>
+        <w:t>started within the year 2006 and peaked in 2012. Also, the location of the Bakken Oil Boom was mainly centralized within</w:t>
+      </w:r>
+      <w:r>
+        <w:rPr>
+          <w:rFonts w:ascii="Arial" w:eastAsia="Times New Roman" w:hAnsi="Arial" w:cs="Arial"/>
+          <w:color w:val="000000"/>
+        </w:rPr>
+        <w:t xml:space="preserve"> the state</w:t>
+      </w:r>
+      <w:r>
+        <w:rPr>
+          <w:rFonts w:ascii="Arial" w:eastAsia="Times New Roman" w:hAnsi="Arial" w:cs="Arial"/>
+          <w:color w:val="000000"/>
+        </w:rPr>
+        <w:t>s</w:t>
+      </w:r>
+      <w:r>
+        <w:rPr>
+          <w:rFonts w:ascii="Arial" w:eastAsia="Times New Roman" w:hAnsi="Arial" w:cs="Arial"/>
+          <w:color w:val="000000"/>
+        </w:rPr>
+        <w:t xml:space="preserve"> of North Dakota and Montana</w:t>
+      </w:r>
+      <w:r>
+        <w:rPr>
+          <w:rFonts w:ascii="Arial" w:eastAsia="Times New Roman" w:hAnsi="Arial" w:cs="Arial"/>
+          <w:color w:val="000000"/>
+        </w:rPr>
+        <w:t xml:space="preserve"> and even some parts of Canada</w:t>
+      </w:r>
+      <w:r>
+        <w:rPr>
+          <w:rFonts w:ascii="Arial" w:eastAsia="Times New Roman" w:hAnsi="Arial" w:cs="Arial"/>
+          <w:color w:val="000000"/>
+        </w:rPr>
+        <w:t>.</w:t>
+      </w:r>
+      <w:r>
+        <w:rPr>
+          <w:rFonts w:ascii="Arial" w:eastAsia="Times New Roman" w:hAnsi="Arial" w:cs="Arial"/>
+          <w:color w:val="000000"/>
+        </w:rPr>
+        <w:t xml:space="preserve"> </w:t>
+      </w:r>
+      <w:proofErr w:type="gramStart"/>
+      <w:r>
+        <w:rPr>
+          <w:rFonts w:ascii="Arial" w:eastAsia="Times New Roman" w:hAnsi="Arial" w:cs="Arial"/>
+          <w:color w:val="000000"/>
+        </w:rPr>
+        <w:t>It can be seen that</w:t>
+      </w:r>
+      <w:r>
+        <w:rPr>
+          <w:rFonts w:ascii="Arial" w:eastAsia="Times New Roman" w:hAnsi="Arial" w:cs="Arial"/>
+          <w:color w:val="000000"/>
+        </w:rPr>
+        <w:t xml:space="preserve"> Native</w:t>
+      </w:r>
+      <w:proofErr w:type="gramEnd"/>
+      <w:r>
+        <w:rPr>
+          <w:rFonts w:ascii="Arial" w:eastAsia="Times New Roman" w:hAnsi="Arial" w:cs="Arial"/>
+          <w:color w:val="000000"/>
+        </w:rPr>
+        <w:t xml:space="preserve"> Americans have </w:t>
       </w:r>
       <w:r>
         <w:rPr>
@@ -294,7 +398,21 @@
           <w:rFonts w:ascii="Arial" w:eastAsia="Times New Roman" w:hAnsi="Arial" w:cs="Arial"/>
           <w:color w:val="000000"/>
         </w:rPr>
-        <w:t>lly sexually related crimes. </w:t>
+        <w:t>lly sexually related crimes</w:t>
+      </w:r>
+      <w:r>
+        <w:rPr>
+          <w:rFonts w:ascii="Arial" w:eastAsia="Times New Roman" w:hAnsi="Arial" w:cs="Arial"/>
+          <w:color w:val="000000"/>
+        </w:rPr>
+        <w:t xml:space="preserve"> associated with Native American women</w:t>
+      </w:r>
+      <w:r>
+        <w:rPr>
+          <w:rFonts w:ascii="Arial" w:eastAsia="Times New Roman" w:hAnsi="Arial" w:cs="Arial"/>
+          <w:color w:val="000000"/>
+        </w:rPr>
+        <w:t>. </w:t>
       </w:r>
     </w:p>
     <w:p>
@@ -791,6 +909,7 @@
           <w:sz w:val="24"/>
           <w:szCs w:val="24"/>
         </w:rPr>
+        <w:lastRenderedPageBreak/>
         <w:br/>
       </w:r>
       <w:r>
@@ -1289,11 +1408,9 @@
   </w:num>
   <w:num w:numId="2">
     <w:abstractNumId w:val="1"/>
-    <w:lvlOverride w:ilvl="0"/>
   </w:num>
   <w:num w:numId="3">
     <w:abstractNumId w:val="1"/>
-    <w:lvlOverride w:ilvl="0"/>
   </w:num>
   <w:num w:numId="4">
     <w:abstractNumId w:val="2"/>
@@ -1962,6 +2079,7 @@
     <w:rsid w:val="00475AE1"/>
     <w:rsid w:val="004F5539"/>
     <w:rsid w:val="00D37973"/>
+    <w:rsid w:val="00DA5698"/>
     <w:rsid w:val="00E63EB4"/>
   </w:rsids>
   <m:mathPr>

</xml_diff>

<commit_message>
add lat and long
</commit_message>
<xml_diff>
--- a/Proposal/Proposal.docx
+++ b/Proposal/Proposal.docx
@@ -92,11 +92,396 @@
       <w:pPr>
         <w:spacing w:after="0" w:line="240" w:lineRule="auto"/>
         <w:rPr>
+          <w:rFonts w:ascii="Arial" w:eastAsia="Times New Roman" w:hAnsi="Arial" w:cs="Arial"/>
+        </w:rPr>
+      </w:pPr>
+      <w:r>
+        <w:rPr>
+          <w:rFonts w:ascii="Arial" w:eastAsia="Times New Roman" w:hAnsi="Arial" w:cs="Arial"/>
+        </w:rPr>
+        <w:t xml:space="preserve">Author: Grace Dill </w:t>
+      </w:r>
+      <w:hyperlink r:id="rId9" w:history="1">
+        <w:r>
+          <w:rPr>
+            <w:rStyle w:val="Hyperlink"/>
+            <w:rFonts w:ascii="Arial" w:eastAsia="Times New Roman" w:hAnsi="Arial" w:cs="Arial"/>
+          </w:rPr>
+          <w:t>ged5131@psu.edu</w:t>
+        </w:r>
+      </w:hyperlink>
+    </w:p>
+    <w:p>
+      <w:pPr>
+        <w:spacing w:after="0" w:line="240" w:lineRule="auto"/>
+        <w:rPr>
+          <w:rFonts w:ascii="Arial" w:eastAsia="Times New Roman" w:hAnsi="Arial" w:cs="Arial"/>
+        </w:rPr>
+      </w:pPr>
+      <w:r>
+        <w:rPr>
+          <w:rFonts w:ascii="Arial" w:eastAsia="Times New Roman" w:hAnsi="Arial" w:cs="Arial"/>
+        </w:rPr>
+        <w:t>Form: Paper Presentation with Digital Project</w:t>
+      </w:r>
+    </w:p>
+    <w:p>
+      <w:pPr>
+        <w:spacing w:after="0" w:line="240" w:lineRule="auto"/>
+        <w:rPr>
+          <w:rFonts w:ascii="Arial" w:eastAsia="Times New Roman" w:hAnsi="Arial" w:cs="Arial"/>
+          <w:sz w:val="24"/>
+          <w:szCs w:val="24"/>
+        </w:rPr>
+      </w:pPr>
+    </w:p>
+    <w:p>
+      <w:pPr>
+        <w:spacing w:after="0" w:line="240" w:lineRule="auto"/>
+        <w:rPr>
           <w:rFonts w:ascii="Times New Roman" w:eastAsia="Times New Roman" w:hAnsi="Times New Roman" w:cs="Times New Roman"/>
           <w:sz w:val="24"/>
           <w:szCs w:val="24"/>
         </w:rPr>
       </w:pPr>
+      <w:r>
+        <w:rPr>
+          <w:rFonts w:ascii="Arial" w:eastAsia="Times New Roman" w:hAnsi="Arial" w:cs="Arial"/>
+          <w:b/>
+          <w:bCs/>
+          <w:color w:val="000000"/>
+          <w:sz w:val="24"/>
+          <w:szCs w:val="24"/>
+        </w:rPr>
+        <w:t>Description:</w:t>
+      </w:r>
+    </w:p>
+    <w:p>
+      <w:pPr>
+        <w:spacing w:after="0" w:line="240" w:lineRule="auto"/>
+        <w:rPr>
+          <w:rFonts w:ascii="Times New Roman" w:eastAsia="Times New Roman" w:hAnsi="Times New Roman" w:cs="Times New Roman"/>
+        </w:rPr>
+      </w:pPr>
+      <w:r>
+        <w:rPr>
+          <w:rFonts w:ascii="Arial" w:eastAsia="Times New Roman" w:hAnsi="Arial" w:cs="Arial"/>
+          <w:color w:val="000000"/>
+        </w:rPr>
+        <w:t>Sexual violence against Native American is a part of U</w:t>
+      </w:r>
+      <w:r>
+        <w:rPr>
+          <w:rFonts w:ascii="Arial" w:eastAsia="Times New Roman" w:hAnsi="Arial" w:cs="Arial"/>
+          <w:color w:val="000000"/>
+        </w:rPr>
+        <w:t xml:space="preserve">S </w:t>
+      </w:r>
+      <w:r>
+        <w:rPr>
+          <w:rFonts w:ascii="Arial" w:eastAsia="Times New Roman" w:hAnsi="Arial" w:cs="Arial"/>
+          <w:color w:val="000000"/>
+        </w:rPr>
+        <w:t>history</w:t>
+      </w:r>
+      <w:r>
+        <w:rPr>
+          <w:rFonts w:ascii="Arial" w:eastAsia="Times New Roman" w:hAnsi="Arial" w:cs="Arial"/>
+          <w:color w:val="000000"/>
+        </w:rPr>
+        <w:t xml:space="preserve">, and </w:t>
+      </w:r>
+      <w:proofErr w:type="gramStart"/>
+      <w:r>
+        <w:rPr>
+          <w:rFonts w:ascii="Arial" w:eastAsia="Times New Roman" w:hAnsi="Arial" w:cs="Arial"/>
+          <w:color w:val="000000"/>
+        </w:rPr>
+        <w:t>is not well reported</w:t>
+      </w:r>
+      <w:proofErr w:type="gramEnd"/>
+      <w:r>
+        <w:rPr>
+          <w:rFonts w:ascii="Arial" w:eastAsia="Times New Roman" w:hAnsi="Arial" w:cs="Arial"/>
+          <w:color w:val="000000"/>
+        </w:rPr>
+        <w:t xml:space="preserve">, is </w:t>
+      </w:r>
+      <w:r>
+        <w:rPr>
+          <w:rFonts w:ascii="Arial" w:eastAsia="Times New Roman" w:hAnsi="Arial" w:cs="Arial"/>
+          <w:color w:val="000000"/>
+        </w:rPr>
+        <w:t>managed</w:t>
+      </w:r>
+      <w:r>
+        <w:rPr>
+          <w:rFonts w:ascii="Arial" w:eastAsia="Times New Roman" w:hAnsi="Arial" w:cs="Arial"/>
+          <w:color w:val="000000"/>
+        </w:rPr>
+        <w:t xml:space="preserve"> inconsistently in the US law and various levels of government from tribal to federal courts. </w:t>
+      </w:r>
+      <w:r>
+        <w:rPr>
+          <w:rFonts w:ascii="Arial" w:eastAsia="Times New Roman" w:hAnsi="Arial" w:cs="Arial"/>
+          <w:color w:val="000000"/>
+        </w:rPr>
+        <w:t xml:space="preserve">The </w:t>
+      </w:r>
+      <w:proofErr w:type="spellStart"/>
+      <w:r>
+        <w:rPr>
+          <w:rFonts w:ascii="Arial" w:eastAsia="Times New Roman" w:hAnsi="Arial" w:cs="Arial"/>
+          <w:color w:val="000000"/>
+        </w:rPr>
+        <w:t>NativeGone</w:t>
+      </w:r>
+      <w:proofErr w:type="spellEnd"/>
+      <w:r>
+        <w:rPr>
+          <w:rFonts w:ascii="Arial" w:eastAsia="Times New Roman" w:hAnsi="Arial" w:cs="Arial"/>
+          <w:color w:val="000000"/>
+        </w:rPr>
+        <w:t xml:space="preserve"> </w:t>
+      </w:r>
+      <w:r>
+        <w:rPr>
+          <w:rFonts w:ascii="Arial" w:eastAsia="Times New Roman" w:hAnsi="Arial" w:cs="Arial"/>
+          <w:color w:val="000000"/>
+        </w:rPr>
+        <w:t>digital p</w:t>
+      </w:r>
+      <w:r>
+        <w:rPr>
+          <w:rFonts w:ascii="Arial" w:eastAsia="Times New Roman" w:hAnsi="Arial" w:cs="Arial"/>
+          <w:color w:val="000000"/>
+        </w:rPr>
+        <w:t xml:space="preserve">roject will </w:t>
+      </w:r>
+      <w:r>
+        <w:rPr>
+          <w:rFonts w:ascii="Arial" w:eastAsia="Times New Roman" w:hAnsi="Arial" w:cs="Arial"/>
+          <w:color w:val="000000"/>
+        </w:rPr>
+        <w:t>map and visualize</w:t>
+      </w:r>
+      <w:r>
+        <w:rPr>
+          <w:rFonts w:ascii="Arial" w:eastAsia="Times New Roman" w:hAnsi="Arial" w:cs="Arial"/>
+          <w:color w:val="000000"/>
+        </w:rPr>
+        <w:t xml:space="preserve"> sexually related crimes that have impacted Native American women during the time of the Bakken Oil Boom.</w:t>
+      </w:r>
+      <w:r>
+        <w:rPr>
+          <w:rFonts w:ascii="Arial" w:eastAsia="Times New Roman" w:hAnsi="Arial" w:cs="Arial"/>
+          <w:color w:val="000000"/>
+        </w:rPr>
+        <w:t xml:space="preserve"> </w:t>
+      </w:r>
+      <w:r>
+        <w:rPr>
+          <w:rFonts w:ascii="Arial" w:eastAsia="Times New Roman" w:hAnsi="Arial" w:cs="Arial"/>
+          <w:color w:val="000000"/>
+        </w:rPr>
+        <w:t>During t</w:t>
+      </w:r>
+      <w:r>
+        <w:rPr>
+          <w:rFonts w:ascii="Arial" w:eastAsia="Times New Roman" w:hAnsi="Arial" w:cs="Arial"/>
+          <w:color w:val="000000"/>
+        </w:rPr>
+        <w:t>he</w:t>
+      </w:r>
+      <w:r>
+        <w:rPr>
+          <w:rFonts w:ascii="Arial" w:eastAsia="Times New Roman" w:hAnsi="Arial" w:cs="Arial"/>
+          <w:color w:val="000000"/>
+        </w:rPr>
+        <w:t xml:space="preserve"> Bakken Oil Boom </w:t>
+      </w:r>
+      <w:r>
+        <w:rPr>
+          <w:rFonts w:ascii="Arial" w:eastAsia="Times New Roman" w:hAnsi="Arial" w:cs="Arial"/>
+          <w:color w:val="000000"/>
+        </w:rPr>
+        <w:t>from</w:t>
+      </w:r>
+      <w:r>
+        <w:rPr>
+          <w:rFonts w:ascii="Arial" w:eastAsia="Times New Roman" w:hAnsi="Arial" w:cs="Arial"/>
+          <w:color w:val="000000"/>
+        </w:rPr>
+        <w:t xml:space="preserve"> 2006 </w:t>
+      </w:r>
+      <w:r>
+        <w:rPr>
+          <w:rFonts w:ascii="Arial" w:eastAsia="Times New Roman" w:hAnsi="Arial" w:cs="Arial"/>
+          <w:color w:val="000000"/>
+        </w:rPr>
+        <w:t>to</w:t>
+      </w:r>
+      <w:r>
+        <w:rPr>
+          <w:rFonts w:ascii="Arial" w:eastAsia="Times New Roman" w:hAnsi="Arial" w:cs="Arial"/>
+          <w:color w:val="000000"/>
+        </w:rPr>
+        <w:t xml:space="preserve"> 201</w:t>
+      </w:r>
+      <w:r>
+        <w:rPr>
+          <w:rFonts w:ascii="Arial" w:eastAsia="Times New Roman" w:hAnsi="Arial" w:cs="Arial"/>
+          <w:color w:val="000000"/>
+        </w:rPr>
+        <w:t>3, in</w:t>
+      </w:r>
+      <w:r>
+        <w:rPr>
+          <w:rFonts w:ascii="Arial" w:eastAsia="Times New Roman" w:hAnsi="Arial" w:cs="Arial"/>
+          <w:color w:val="000000"/>
+        </w:rPr>
+        <w:t xml:space="preserve"> North Dakota</w:t>
+      </w:r>
+      <w:r>
+        <w:rPr>
+          <w:rFonts w:ascii="Arial" w:eastAsia="Times New Roman" w:hAnsi="Arial" w:cs="Arial"/>
+          <w:color w:val="000000"/>
+        </w:rPr>
+        <w:t xml:space="preserve">, </w:t>
+      </w:r>
+      <w:r>
+        <w:rPr>
+          <w:rFonts w:ascii="Arial" w:eastAsia="Times New Roman" w:hAnsi="Arial" w:cs="Arial"/>
+          <w:color w:val="000000"/>
+        </w:rPr>
+        <w:t>Montana</w:t>
+      </w:r>
+      <w:r>
+        <w:rPr>
+          <w:rFonts w:ascii="Arial" w:eastAsia="Times New Roman" w:hAnsi="Arial" w:cs="Arial"/>
+          <w:color w:val="000000"/>
+        </w:rPr>
+        <w:t xml:space="preserve"> and parts of Canada</w:t>
+      </w:r>
+      <w:r>
+        <w:rPr>
+          <w:rFonts w:ascii="Arial" w:eastAsia="Times New Roman" w:hAnsi="Arial" w:cs="Arial"/>
+          <w:color w:val="000000"/>
+        </w:rPr>
+        <w:t>.</w:t>
+      </w:r>
+      <w:r>
+        <w:rPr>
+          <w:rFonts w:ascii="Arial" w:eastAsia="Times New Roman" w:hAnsi="Arial" w:cs="Arial"/>
+          <w:color w:val="000000"/>
+        </w:rPr>
+        <w:t xml:space="preserve"> </w:t>
+      </w:r>
+      <w:r>
+        <w:rPr>
+          <w:rFonts w:ascii="Arial" w:eastAsia="Times New Roman" w:hAnsi="Arial" w:cs="Arial"/>
+          <w:color w:val="000000"/>
+        </w:rPr>
+        <w:t xml:space="preserve">Native American </w:t>
+      </w:r>
+      <w:r>
+        <w:rPr>
+          <w:rFonts w:ascii="Arial" w:eastAsia="Times New Roman" w:hAnsi="Arial" w:cs="Arial"/>
+          <w:color w:val="000000"/>
+        </w:rPr>
+        <w:t xml:space="preserve">Reservations have a disproportionately higher crime rate and have a disproportionately higher portion of sexually related crimes compared any other racial group within the United States. </w:t>
+      </w:r>
+      <w:r>
+        <w:rPr>
+          <w:rFonts w:ascii="Arial" w:eastAsia="Times New Roman" w:hAnsi="Arial" w:cs="Arial"/>
+          <w:color w:val="000000"/>
+        </w:rPr>
+        <w:t>This project will investigate sexually related crimes</w:t>
+      </w:r>
+      <w:r>
+        <w:rPr>
+          <w:rFonts w:ascii="Arial" w:eastAsia="Times New Roman" w:hAnsi="Arial" w:cs="Arial"/>
+          <w:color w:val="000000"/>
+        </w:rPr>
+        <w:t xml:space="preserve"> committed on or near Native American Reservations</w:t>
+      </w:r>
+      <w:r>
+        <w:rPr>
+          <w:rFonts w:ascii="Arial" w:eastAsia="Times New Roman" w:hAnsi="Arial" w:cs="Arial"/>
+          <w:color w:val="000000"/>
+        </w:rPr>
+        <w:t xml:space="preserve"> and the temporary work camps within the Extraction Industry during the Bakken Boom</w:t>
+      </w:r>
+      <w:r>
+        <w:rPr>
+          <w:rFonts w:ascii="Arial" w:eastAsia="Times New Roman" w:hAnsi="Arial" w:cs="Arial"/>
+          <w:color w:val="000000"/>
+        </w:rPr>
+        <w:t>.</w:t>
+      </w:r>
+      <w:r>
+        <w:rPr>
+          <w:rFonts w:ascii="Arial" w:eastAsia="Times New Roman" w:hAnsi="Arial" w:cs="Arial"/>
+          <w:color w:val="000000"/>
+        </w:rPr>
+        <w:t xml:space="preserve"> This project </w:t>
+      </w:r>
+      <w:r>
+        <w:rPr>
+          <w:rFonts w:ascii="Arial" w:eastAsia="Times New Roman" w:hAnsi="Arial" w:cs="Arial"/>
+          <w:color w:val="000000"/>
+        </w:rPr>
+        <w:t xml:space="preserve">should help to show how </w:t>
+      </w:r>
+      <w:r>
+        <w:rPr>
+          <w:rFonts w:ascii="Arial" w:eastAsia="Times New Roman" w:hAnsi="Arial" w:cs="Arial"/>
+          <w:color w:val="000000"/>
+        </w:rPr>
+        <w:t xml:space="preserve">the Extraction Industry might have a correlation with an increase in </w:t>
+      </w:r>
+      <w:r>
+        <w:rPr>
+          <w:rFonts w:ascii="Arial" w:eastAsia="Times New Roman" w:hAnsi="Arial" w:cs="Arial"/>
+          <w:color w:val="000000"/>
+        </w:rPr>
+        <w:t>t</w:t>
+      </w:r>
+      <w:r>
+        <w:rPr>
+          <w:rFonts w:ascii="Arial" w:eastAsia="Times New Roman" w:hAnsi="Arial" w:cs="Arial"/>
+          <w:color w:val="000000"/>
+        </w:rPr>
+        <w:t xml:space="preserve">ribal </w:t>
+      </w:r>
+      <w:r>
+        <w:rPr>
+          <w:rFonts w:ascii="Arial" w:eastAsia="Times New Roman" w:hAnsi="Arial" w:cs="Arial"/>
+          <w:color w:val="000000"/>
+        </w:rPr>
+        <w:t>c</w:t>
+      </w:r>
+      <w:r>
+        <w:rPr>
+          <w:rFonts w:ascii="Arial" w:eastAsia="Times New Roman" w:hAnsi="Arial" w:cs="Arial"/>
+          <w:color w:val="000000"/>
+        </w:rPr>
+        <w:t>rime, specifically sexually related crimes</w:t>
+      </w:r>
+      <w:r>
+        <w:rPr>
+          <w:rFonts w:ascii="Arial" w:eastAsia="Times New Roman" w:hAnsi="Arial" w:cs="Arial"/>
+          <w:color w:val="000000"/>
+        </w:rPr>
+        <w:t xml:space="preserve"> associated with Native American women</w:t>
+      </w:r>
+      <w:r>
+        <w:rPr>
+          <w:rFonts w:ascii="Arial" w:eastAsia="Times New Roman" w:hAnsi="Arial" w:cs="Arial"/>
+          <w:color w:val="000000"/>
+        </w:rPr>
+        <w:t>. </w:t>
+      </w:r>
     </w:p>
     <w:p>
       <w:pPr>
@@ -107,17 +492,6 @@
           <w:szCs w:val="24"/>
         </w:rPr>
       </w:pPr>
-      <w:r>
-        <w:rPr>
-          <w:rFonts w:ascii="Arial" w:eastAsia="Times New Roman" w:hAnsi="Arial" w:cs="Arial"/>
-          <w:b/>
-          <w:bCs/>
-          <w:color w:val="000000"/>
-          <w:sz w:val="24"/>
-          <w:szCs w:val="24"/>
-        </w:rPr>
-        <w:t>Description:</w:t>
-      </w:r>
     </w:p>
     <w:p>
       <w:pPr>
@@ -131,288 +505,13 @@
       <w:r>
         <w:rPr>
           <w:rFonts w:ascii="Arial" w:eastAsia="Times New Roman" w:hAnsi="Arial" w:cs="Arial"/>
-          <w:color w:val="000000"/>
-        </w:rPr>
-        <w:t xml:space="preserve">The </w:t>
-      </w:r>
-      <w:proofErr w:type="spellStart"/>
-      <w:r>
-        <w:rPr>
-          <w:rFonts w:ascii="Arial" w:eastAsia="Times New Roman" w:hAnsi="Arial" w:cs="Arial"/>
-          <w:color w:val="000000"/>
-        </w:rPr>
-        <w:t>NativeGone</w:t>
-      </w:r>
-      <w:proofErr w:type="spellEnd"/>
-      <w:r>
-        <w:rPr>
-          <w:rFonts w:ascii="Arial" w:eastAsia="Times New Roman" w:hAnsi="Arial" w:cs="Arial"/>
-          <w:color w:val="000000"/>
-        </w:rPr>
-        <w:t xml:space="preserve"> </w:t>
-      </w:r>
-      <w:r>
-        <w:rPr>
-          <w:rFonts w:ascii="Arial" w:eastAsia="Times New Roman" w:hAnsi="Arial" w:cs="Arial"/>
-          <w:color w:val="000000"/>
-        </w:rPr>
-        <w:t>digital p</w:t>
-      </w:r>
-      <w:r>
-        <w:rPr>
-          <w:rFonts w:ascii="Arial" w:eastAsia="Times New Roman" w:hAnsi="Arial" w:cs="Arial"/>
-          <w:color w:val="000000"/>
-        </w:rPr>
-        <w:t xml:space="preserve">roject will focus on all sexually related crimes that have impacted Native American women during the time of the Bakken Oil Boom. </w:t>
-      </w:r>
-      <w:r>
-        <w:rPr>
-          <w:rFonts w:ascii="Arial" w:eastAsia="Times New Roman" w:hAnsi="Arial" w:cs="Arial"/>
-          <w:color w:val="000000"/>
-        </w:rPr>
-        <w:t>Now, the</w:t>
-      </w:r>
-      <w:r>
-        <w:rPr>
-          <w:rFonts w:ascii="Arial" w:eastAsia="Times New Roman" w:hAnsi="Arial" w:cs="Arial"/>
-          <w:color w:val="000000"/>
-        </w:rPr>
-        <w:t xml:space="preserve"> Bakken Oil Boom </w:t>
-      </w:r>
-      <w:r>
-        <w:rPr>
-          <w:rFonts w:ascii="Arial" w:eastAsia="Times New Roman" w:hAnsi="Arial" w:cs="Arial"/>
-          <w:color w:val="000000"/>
-        </w:rPr>
-        <w:t>started within the year 2006 and peaked in 2012. Also, the location of the Bakken Oil Boom was mainly centralized within</w:t>
-      </w:r>
-      <w:r>
-        <w:rPr>
-          <w:rFonts w:ascii="Arial" w:eastAsia="Times New Roman" w:hAnsi="Arial" w:cs="Arial"/>
-          <w:color w:val="000000"/>
-        </w:rPr>
-        <w:t xml:space="preserve"> the state</w:t>
-      </w:r>
-      <w:r>
-        <w:rPr>
-          <w:rFonts w:ascii="Arial" w:eastAsia="Times New Roman" w:hAnsi="Arial" w:cs="Arial"/>
-          <w:color w:val="000000"/>
-        </w:rPr>
-        <w:t>s</w:t>
-      </w:r>
-      <w:r>
-        <w:rPr>
-          <w:rFonts w:ascii="Arial" w:eastAsia="Times New Roman" w:hAnsi="Arial" w:cs="Arial"/>
-          <w:color w:val="000000"/>
-        </w:rPr>
-        <w:t xml:space="preserve"> of North Dakota and Montana</w:t>
-      </w:r>
-      <w:r>
-        <w:rPr>
-          <w:rFonts w:ascii="Arial" w:eastAsia="Times New Roman" w:hAnsi="Arial" w:cs="Arial"/>
-          <w:color w:val="000000"/>
-        </w:rPr>
-        <w:t xml:space="preserve"> and even some parts of Canada</w:t>
-      </w:r>
-      <w:r>
-        <w:rPr>
-          <w:rFonts w:ascii="Arial" w:eastAsia="Times New Roman" w:hAnsi="Arial" w:cs="Arial"/>
-          <w:color w:val="000000"/>
-        </w:rPr>
-        <w:t>.</w:t>
-      </w:r>
-      <w:r>
-        <w:rPr>
-          <w:rFonts w:ascii="Arial" w:eastAsia="Times New Roman" w:hAnsi="Arial" w:cs="Arial"/>
-          <w:color w:val="000000"/>
-        </w:rPr>
-        <w:t xml:space="preserve"> </w:t>
-      </w:r>
-      <w:proofErr w:type="gramStart"/>
-      <w:r>
-        <w:rPr>
-          <w:rFonts w:ascii="Arial" w:eastAsia="Times New Roman" w:hAnsi="Arial" w:cs="Arial"/>
-          <w:color w:val="000000"/>
-        </w:rPr>
-        <w:t>It can be seen that</w:t>
-      </w:r>
-      <w:r>
-        <w:rPr>
-          <w:rFonts w:ascii="Arial" w:eastAsia="Times New Roman" w:hAnsi="Arial" w:cs="Arial"/>
-          <w:color w:val="000000"/>
-        </w:rPr>
-        <w:t xml:space="preserve"> Native</w:t>
-      </w:r>
-      <w:proofErr w:type="gramEnd"/>
-      <w:r>
-        <w:rPr>
-          <w:rFonts w:ascii="Arial" w:eastAsia="Times New Roman" w:hAnsi="Arial" w:cs="Arial"/>
-          <w:color w:val="000000"/>
-        </w:rPr>
-        <w:t xml:space="preserve"> Americans have </w:t>
-      </w:r>
-      <w:r>
-        <w:rPr>
-          <w:rFonts w:ascii="Arial" w:eastAsia="Times New Roman" w:hAnsi="Arial" w:cs="Arial"/>
-          <w:color w:val="000000"/>
-        </w:rPr>
-        <w:t>been oppressed throughout U.S. history and this oppression is often fueled by sexually related violence.</w:t>
-      </w:r>
-      <w:r>
-        <w:rPr>
-          <w:rFonts w:ascii="Arial" w:eastAsia="Times New Roman" w:hAnsi="Arial" w:cs="Arial"/>
-          <w:color w:val="000000"/>
-        </w:rPr>
-        <w:t xml:space="preserve"> </w:t>
-      </w:r>
-      <w:r>
-        <w:rPr>
-          <w:rFonts w:ascii="Arial" w:eastAsia="Times New Roman" w:hAnsi="Arial" w:cs="Arial"/>
-          <w:color w:val="000000"/>
-        </w:rPr>
-        <w:t xml:space="preserve">The </w:t>
-      </w:r>
-      <w:proofErr w:type="spellStart"/>
-      <w:r>
-        <w:rPr>
-          <w:rFonts w:ascii="Arial" w:eastAsia="Times New Roman" w:hAnsi="Arial" w:cs="Arial"/>
-          <w:color w:val="000000"/>
-        </w:rPr>
-        <w:t>NativeGone</w:t>
-      </w:r>
-      <w:proofErr w:type="spellEnd"/>
-      <w:r>
-        <w:rPr>
-          <w:rFonts w:ascii="Arial" w:eastAsia="Times New Roman" w:hAnsi="Arial" w:cs="Arial"/>
-          <w:color w:val="000000"/>
-        </w:rPr>
-        <w:t xml:space="preserve"> project will unveil the interesting political climate and history that surround Native Americans within the United States. The United States government still treats Native Americans differently and that can be visible</w:t>
-      </w:r>
-      <w:r>
-        <w:rPr>
-          <w:rFonts w:ascii="Arial" w:eastAsia="Times New Roman" w:hAnsi="Arial" w:cs="Arial"/>
-          <w:color w:val="000000"/>
-        </w:rPr>
-        <w:t xml:space="preserve"> seen </w:t>
-      </w:r>
-      <w:r>
-        <w:rPr>
-          <w:rFonts w:ascii="Arial" w:eastAsia="Times New Roman" w:hAnsi="Arial" w:cs="Arial"/>
-          <w:color w:val="000000"/>
-        </w:rPr>
-        <w:t>through</w:t>
-      </w:r>
-      <w:r>
-        <w:rPr>
-          <w:rFonts w:ascii="Arial" w:eastAsia="Times New Roman" w:hAnsi="Arial" w:cs="Arial"/>
-          <w:color w:val="000000"/>
-        </w:rPr>
-        <w:t>out</w:t>
-      </w:r>
-      <w:r>
-        <w:rPr>
-          <w:rFonts w:ascii="Arial" w:eastAsia="Times New Roman" w:hAnsi="Arial" w:cs="Arial"/>
-          <w:color w:val="000000"/>
-        </w:rPr>
-        <w:t xml:space="preserve"> past legislation</w:t>
-      </w:r>
-      <w:r>
-        <w:rPr>
-          <w:rFonts w:ascii="Arial" w:eastAsia="Times New Roman" w:hAnsi="Arial" w:cs="Arial"/>
-          <w:color w:val="000000"/>
-        </w:rPr>
-        <w:t xml:space="preserve"> and </w:t>
-      </w:r>
-      <w:r>
-        <w:rPr>
-          <w:rFonts w:ascii="Arial" w:eastAsia="Times New Roman" w:hAnsi="Arial" w:cs="Arial"/>
-          <w:color w:val="000000"/>
-        </w:rPr>
-        <w:t>court case</w:t>
-      </w:r>
-      <w:r>
-        <w:rPr>
-          <w:rFonts w:ascii="Arial" w:eastAsia="Times New Roman" w:hAnsi="Arial" w:cs="Arial"/>
-          <w:color w:val="000000"/>
-        </w:rPr>
-        <w:t>s to this day.</w:t>
-      </w:r>
-      <w:r>
-        <w:rPr>
-          <w:rFonts w:ascii="Arial" w:eastAsia="Times New Roman" w:hAnsi="Arial" w:cs="Arial"/>
-          <w:color w:val="000000"/>
-        </w:rPr>
-        <w:t xml:space="preserve"> Reservations have a disproportionately higher crime rate and have a disproportionately higher portion of sexually related crimes</w:t>
-      </w:r>
-      <w:r>
-        <w:rPr>
-          <w:rFonts w:ascii="Arial" w:eastAsia="Times New Roman" w:hAnsi="Arial" w:cs="Arial"/>
-          <w:color w:val="000000"/>
-        </w:rPr>
-        <w:t xml:space="preserve"> compared any other racial group within the United States</w:t>
-      </w:r>
-      <w:r>
-        <w:rPr>
-          <w:rFonts w:ascii="Arial" w:eastAsia="Times New Roman" w:hAnsi="Arial" w:cs="Arial"/>
-          <w:color w:val="000000"/>
-        </w:rPr>
-        <w:t xml:space="preserve">. Another aspect </w:t>
-      </w:r>
-      <w:r>
-        <w:rPr>
-          <w:rFonts w:ascii="Arial" w:eastAsia="Times New Roman" w:hAnsi="Arial" w:cs="Arial"/>
-          <w:color w:val="000000"/>
-        </w:rPr>
-        <w:t>that will be seen is how often sexual related crimes are committed</w:t>
-      </w:r>
-      <w:r>
-        <w:rPr>
-          <w:rFonts w:ascii="Arial" w:eastAsia="Times New Roman" w:hAnsi="Arial" w:cs="Arial"/>
-          <w:color w:val="000000"/>
-        </w:rPr>
-        <w:t xml:space="preserve"> on </w:t>
-      </w:r>
-      <w:r>
-        <w:rPr>
-          <w:rFonts w:ascii="Arial" w:eastAsia="Times New Roman" w:hAnsi="Arial" w:cs="Arial"/>
-          <w:color w:val="000000"/>
-        </w:rPr>
-        <w:t>Native American</w:t>
-      </w:r>
-      <w:r>
-        <w:rPr>
-          <w:rFonts w:ascii="Arial" w:eastAsia="Times New Roman" w:hAnsi="Arial" w:cs="Arial"/>
-          <w:color w:val="000000"/>
-        </w:rPr>
-        <w:t xml:space="preserve"> Reservations. This project could also be used as a tool to show how the Extraction Industry might have a correlation with an increase in Tribal Crime, speci</w:t>
-      </w:r>
-      <w:r>
-        <w:rPr>
-          <w:rFonts w:ascii="Arial" w:eastAsia="Times New Roman" w:hAnsi="Arial" w:cs="Arial"/>
-          <w:color w:val="000000"/>
-        </w:rPr>
-        <w:t>fica</w:t>
-      </w:r>
-      <w:r>
-        <w:rPr>
-          <w:rFonts w:ascii="Arial" w:eastAsia="Times New Roman" w:hAnsi="Arial" w:cs="Arial"/>
-          <w:color w:val="000000"/>
-        </w:rPr>
-        <w:t>lly sexually related crimes</w:t>
-      </w:r>
-      <w:r>
-        <w:rPr>
-          <w:rFonts w:ascii="Arial" w:eastAsia="Times New Roman" w:hAnsi="Arial" w:cs="Arial"/>
-          <w:color w:val="000000"/>
-        </w:rPr>
-        <w:t xml:space="preserve"> associated with Native American women</w:t>
-      </w:r>
-      <w:r>
-        <w:rPr>
-          <w:rFonts w:ascii="Arial" w:eastAsia="Times New Roman" w:hAnsi="Arial" w:cs="Arial"/>
-          <w:color w:val="000000"/>
-        </w:rPr>
-        <w:t>. </w:t>
+          <w:b/>
+          <w:bCs/>
+          <w:color w:val="000000"/>
+          <w:sz w:val="24"/>
+          <w:szCs w:val="24"/>
+        </w:rPr>
+        <w:t>Objective: </w:t>
       </w:r>
     </w:p>
     <w:p>
@@ -420,185 +519,138 @@
         <w:spacing w:after="0" w:line="240" w:lineRule="auto"/>
         <w:rPr>
           <w:rFonts w:ascii="Times New Roman" w:eastAsia="Times New Roman" w:hAnsi="Times New Roman" w:cs="Times New Roman"/>
-          <w:sz w:val="24"/>
-          <w:szCs w:val="24"/>
-        </w:rPr>
-      </w:pPr>
+        </w:rPr>
+      </w:pPr>
+      <w:r>
+        <w:rPr>
+          <w:rFonts w:ascii="Arial" w:eastAsia="Times New Roman" w:hAnsi="Arial" w:cs="Arial"/>
+          <w:color w:val="000000"/>
+        </w:rPr>
+        <w:t>The main objective of the</w:t>
+      </w:r>
+      <w:r>
+        <w:rPr>
+          <w:rFonts w:ascii="Arial" w:eastAsia="Times New Roman" w:hAnsi="Arial" w:cs="Arial"/>
+          <w:color w:val="000000"/>
+        </w:rPr>
+        <w:t xml:space="preserve"> </w:t>
+      </w:r>
+      <w:proofErr w:type="spellStart"/>
+      <w:r>
+        <w:rPr>
+          <w:rFonts w:ascii="Arial" w:eastAsia="Times New Roman" w:hAnsi="Arial" w:cs="Arial"/>
+          <w:color w:val="000000"/>
+        </w:rPr>
+        <w:t>NativeGone</w:t>
+      </w:r>
+      <w:proofErr w:type="spellEnd"/>
+      <w:r>
+        <w:rPr>
+          <w:rFonts w:ascii="Arial" w:eastAsia="Times New Roman" w:hAnsi="Arial" w:cs="Arial"/>
+          <w:color w:val="000000"/>
+        </w:rPr>
+        <w:t xml:space="preserve"> </w:t>
+      </w:r>
+      <w:r>
+        <w:rPr>
+          <w:rFonts w:ascii="Arial" w:eastAsia="Times New Roman" w:hAnsi="Arial" w:cs="Arial"/>
+          <w:color w:val="000000"/>
+        </w:rPr>
+        <w:t>project is to create an online website that displays</w:t>
+      </w:r>
+      <w:r>
+        <w:rPr>
+          <w:rFonts w:ascii="Arial" w:eastAsia="Times New Roman" w:hAnsi="Arial" w:cs="Arial"/>
+          <w:color w:val="000000"/>
+        </w:rPr>
+        <w:t xml:space="preserve"> an interactive map and timeline</w:t>
+      </w:r>
+      <w:r>
+        <w:rPr>
+          <w:rFonts w:ascii="Arial" w:eastAsia="Times New Roman" w:hAnsi="Arial" w:cs="Arial"/>
+          <w:color w:val="000000"/>
+        </w:rPr>
+        <w:t xml:space="preserve">. </w:t>
+      </w:r>
+      <w:r>
+        <w:rPr>
+          <w:rFonts w:ascii="Arial" w:eastAsia="Times New Roman" w:hAnsi="Arial" w:cs="Arial"/>
+          <w:color w:val="000000"/>
+        </w:rPr>
+        <w:t>The map portion will focus on displaying Native American Reservations within the states of North Dakota, Montana, South Dakota, and Minnesota</w:t>
+      </w:r>
+      <w:r>
+        <w:rPr>
+          <w:rFonts w:ascii="Arial" w:eastAsia="Times New Roman" w:hAnsi="Arial" w:cs="Arial"/>
+          <w:color w:val="000000"/>
+        </w:rPr>
+        <w:t>.</w:t>
+      </w:r>
+      <w:r>
+        <w:rPr>
+          <w:rFonts w:ascii="Arial" w:eastAsia="Times New Roman" w:hAnsi="Arial" w:cs="Arial"/>
+          <w:color w:val="000000"/>
+        </w:rPr>
+        <w:t xml:space="preserve"> There will be </w:t>
+      </w:r>
+      <w:proofErr w:type="gramStart"/>
+      <w:r>
+        <w:rPr>
+          <w:rFonts w:ascii="Arial" w:eastAsia="Times New Roman" w:hAnsi="Arial" w:cs="Arial"/>
+          <w:color w:val="000000"/>
+        </w:rPr>
+        <w:t>several</w:t>
+      </w:r>
+      <w:proofErr w:type="gramEnd"/>
+      <w:r>
+        <w:rPr>
+          <w:rFonts w:ascii="Arial" w:eastAsia="Times New Roman" w:hAnsi="Arial" w:cs="Arial"/>
+          <w:color w:val="000000"/>
+        </w:rPr>
+        <w:t xml:space="preserve"> interactive layers that show various collections of data.</w:t>
+      </w:r>
     </w:p>
     <w:p>
       <w:pPr>
         <w:spacing w:after="0" w:line="240" w:lineRule="auto"/>
         <w:rPr>
           <w:rFonts w:ascii="Times New Roman" w:eastAsia="Times New Roman" w:hAnsi="Times New Roman" w:cs="Times New Roman"/>
-          <w:sz w:val="24"/>
-          <w:szCs w:val="24"/>
-        </w:rPr>
-      </w:pPr>
-      <w:r>
-        <w:rPr>
-          <w:rFonts w:ascii="Arial" w:eastAsia="Times New Roman" w:hAnsi="Arial" w:cs="Arial"/>
-          <w:b/>
-          <w:bCs/>
-          <w:color w:val="000000"/>
-          <w:sz w:val="24"/>
-          <w:szCs w:val="24"/>
-        </w:rPr>
-        <w:t>Objective: </w:t>
-      </w:r>
-    </w:p>
-    <w:p>
-      <w:pPr>
-        <w:spacing w:after="0" w:line="240" w:lineRule="auto"/>
-        <w:rPr>
-          <w:rFonts w:ascii="Times New Roman" w:eastAsia="Times New Roman" w:hAnsi="Times New Roman" w:cs="Times New Roman"/>
-          <w:sz w:val="24"/>
-          <w:szCs w:val="24"/>
-        </w:rPr>
-      </w:pPr>
-      <w:r>
-        <w:rPr>
-          <w:rFonts w:ascii="Arial" w:eastAsia="Times New Roman" w:hAnsi="Arial" w:cs="Arial"/>
-          <w:color w:val="000000"/>
-        </w:rPr>
-        <w:t>The main objective of the</w:t>
-      </w:r>
-      <w:r>
-        <w:rPr>
-          <w:rFonts w:ascii="Arial" w:eastAsia="Times New Roman" w:hAnsi="Arial" w:cs="Arial"/>
-          <w:color w:val="000000"/>
-        </w:rPr>
-        <w:t xml:space="preserve"> </w:t>
-      </w:r>
-      <w:proofErr w:type="spellStart"/>
-      <w:r>
-        <w:rPr>
-          <w:rFonts w:ascii="Arial" w:eastAsia="Times New Roman" w:hAnsi="Arial" w:cs="Arial"/>
-          <w:color w:val="000000"/>
-        </w:rPr>
-        <w:t>NativeGone</w:t>
-      </w:r>
-      <w:proofErr w:type="spellEnd"/>
-      <w:r>
-        <w:rPr>
-          <w:rFonts w:ascii="Arial" w:eastAsia="Times New Roman" w:hAnsi="Arial" w:cs="Arial"/>
-          <w:color w:val="000000"/>
-        </w:rPr>
-        <w:t xml:space="preserve"> </w:t>
-      </w:r>
-      <w:r>
-        <w:rPr>
-          <w:rFonts w:ascii="Arial" w:eastAsia="Times New Roman" w:hAnsi="Arial" w:cs="Arial"/>
-          <w:color w:val="000000"/>
-        </w:rPr>
-        <w:t xml:space="preserve">project </w:t>
-      </w:r>
-      <w:r>
-        <w:rPr>
-          <w:rFonts w:ascii="Arial" w:eastAsia="Times New Roman" w:hAnsi="Arial" w:cs="Arial"/>
-          <w:color w:val="000000"/>
-        </w:rPr>
-        <w:t xml:space="preserve">is to create an online website that </w:t>
-      </w:r>
-      <w:r>
-        <w:rPr>
-          <w:rFonts w:ascii="Arial" w:eastAsia="Times New Roman" w:hAnsi="Arial" w:cs="Arial"/>
-          <w:color w:val="000000"/>
-        </w:rPr>
-        <w:t>display</w:t>
-      </w:r>
-      <w:r>
-        <w:rPr>
-          <w:rFonts w:ascii="Arial" w:eastAsia="Times New Roman" w:hAnsi="Arial" w:cs="Arial"/>
-          <w:color w:val="000000"/>
-        </w:rPr>
-        <w:t>s</w:t>
-      </w:r>
-      <w:r>
-        <w:rPr>
-          <w:rFonts w:ascii="Arial" w:eastAsia="Times New Roman" w:hAnsi="Arial" w:cs="Arial"/>
-          <w:color w:val="000000"/>
-        </w:rPr>
-        <w:t xml:space="preserve"> an interactive map and timeline</w:t>
-      </w:r>
-      <w:r>
-        <w:rPr>
-          <w:rFonts w:ascii="Arial" w:eastAsia="Times New Roman" w:hAnsi="Arial" w:cs="Arial"/>
-          <w:color w:val="000000"/>
-        </w:rPr>
-        <w:t xml:space="preserve"> </w:t>
-      </w:r>
-      <w:r>
-        <w:rPr>
-          <w:rFonts w:ascii="Arial" w:eastAsia="Times New Roman" w:hAnsi="Arial" w:cs="Arial"/>
-          <w:color w:val="000000"/>
-        </w:rPr>
-        <w:t xml:space="preserve">that </w:t>
-      </w:r>
-      <w:r>
-        <w:rPr>
-          <w:rFonts w:ascii="Arial" w:eastAsia="Times New Roman" w:hAnsi="Arial" w:cs="Arial"/>
-          <w:color w:val="000000"/>
-        </w:rPr>
-        <w:t>show</w:t>
-      </w:r>
-      <w:r>
-        <w:rPr>
-          <w:rFonts w:ascii="Arial" w:eastAsia="Times New Roman" w:hAnsi="Arial" w:cs="Arial"/>
-          <w:color w:val="000000"/>
-        </w:rPr>
-        <w:t xml:space="preserve"> various </w:t>
-      </w:r>
-      <w:r>
-        <w:rPr>
-          <w:rFonts w:ascii="Arial" w:eastAsia="Times New Roman" w:hAnsi="Arial" w:cs="Arial"/>
-          <w:color w:val="000000"/>
-        </w:rPr>
-        <w:t>data sets</w:t>
-      </w:r>
-      <w:r>
-        <w:rPr>
-          <w:rFonts w:ascii="Arial" w:eastAsia="Times New Roman" w:hAnsi="Arial" w:cs="Arial"/>
-          <w:color w:val="000000"/>
-        </w:rPr>
-        <w:t xml:space="preserve"> that surround the topics discussed previously and elaborated on in more detail below</w:t>
-      </w:r>
-      <w:r>
-        <w:rPr>
-          <w:rFonts w:ascii="Arial" w:eastAsia="Times New Roman" w:hAnsi="Arial" w:cs="Arial"/>
-          <w:color w:val="000000"/>
-        </w:rPr>
-        <w:t>. The map portion will focus on displaying Native American Reservations within the states of North Dakota, Montana, South Dakota, and Minnesota</w:t>
-      </w:r>
-      <w:r>
-        <w:rPr>
-          <w:rFonts w:ascii="Arial" w:eastAsia="Times New Roman" w:hAnsi="Arial" w:cs="Arial"/>
-          <w:color w:val="000000"/>
-        </w:rPr>
-        <w:t>.</w:t>
-      </w:r>
-      <w:r>
-        <w:rPr>
-          <w:rFonts w:ascii="Arial" w:eastAsia="Times New Roman" w:hAnsi="Arial" w:cs="Arial"/>
-          <w:color w:val="000000"/>
-        </w:rPr>
-        <w:t xml:space="preserve"> There will be several interactive layers that show various collections of data.</w:t>
-      </w:r>
-    </w:p>
-    <w:p>
-      <w:pPr>
-        <w:spacing w:after="0" w:line="240" w:lineRule="auto"/>
-        <w:rPr>
-          <w:rFonts w:ascii="Times New Roman" w:eastAsia="Times New Roman" w:hAnsi="Times New Roman" w:cs="Times New Roman"/>
-          <w:sz w:val="24"/>
-          <w:szCs w:val="24"/>
-        </w:rPr>
-      </w:pPr>
-      <w:r>
-        <w:rPr>
-          <w:rFonts w:ascii="Arial" w:eastAsia="Times New Roman" w:hAnsi="Arial" w:cs="Arial"/>
-          <w:color w:val="000000"/>
-        </w:rPr>
-        <w:t>These layers will include the following:</w:t>
+        </w:rPr>
+      </w:pPr>
+      <w:r>
+        <w:rPr>
+          <w:rFonts w:ascii="Arial" w:eastAsia="Times New Roman" w:hAnsi="Arial" w:cs="Arial"/>
+          <w:color w:val="000000"/>
+        </w:rPr>
+        <w:t>The</w:t>
+      </w:r>
+      <w:r>
+        <w:rPr>
+          <w:rFonts w:ascii="Arial" w:eastAsia="Times New Roman" w:hAnsi="Arial" w:cs="Arial"/>
+          <w:color w:val="000000"/>
+        </w:rPr>
+        <w:t xml:space="preserve"> map</w:t>
+      </w:r>
+      <w:r>
+        <w:rPr>
+          <w:rFonts w:ascii="Arial" w:eastAsia="Times New Roman" w:hAnsi="Arial" w:cs="Arial"/>
+          <w:color w:val="000000"/>
+        </w:rPr>
+        <w:t xml:space="preserve"> will include the following</w:t>
+      </w:r>
+      <w:r>
+        <w:rPr>
+          <w:rFonts w:ascii="Arial" w:eastAsia="Times New Roman" w:hAnsi="Arial" w:cs="Arial"/>
+          <w:color w:val="000000"/>
+        </w:rPr>
+        <w:t xml:space="preserve"> layers</w:t>
+      </w:r>
+      <w:r>
+        <w:rPr>
+          <w:rFonts w:ascii="Arial" w:eastAsia="Times New Roman" w:hAnsi="Arial" w:cs="Arial"/>
+          <w:color w:val="000000"/>
+        </w:rPr>
+        <w:t>:</w:t>
       </w:r>
     </w:p>
     <w:p>
@@ -620,7 +672,14 @@
           <w:rFonts w:ascii="Arial" w:eastAsia="Times New Roman" w:hAnsi="Arial" w:cs="Arial"/>
           <w:color w:val="000000"/>
         </w:rPr>
-        <w:t>A layer that displays the geographical location of all federally recognized Native American Reservations within the United States.</w:t>
+        <w:t>T</w:t>
+      </w:r>
+      <w:r>
+        <w:rPr>
+          <w:rFonts w:ascii="Arial" w:eastAsia="Times New Roman" w:hAnsi="Arial" w:cs="Arial"/>
+          <w:color w:val="000000"/>
+        </w:rPr>
+        <w:t>he geographical location of all federally recognized Native American Reservations within the United States.</w:t>
       </w:r>
       <w:r>
         <w:rPr>
@@ -629,21 +688,6 @@
         </w:rPr>
         <w:t xml:space="preserve"> </w:t>
       </w:r>
-    </w:p>
-    <w:p>
-      <w:pPr>
-        <w:pStyle w:val="ListParagraph"/>
-        <w:numPr>
-          <w:ilvl w:val="1"/>
-          <w:numId w:val="5"/>
-        </w:numPr>
-        <w:spacing w:after="0" w:line="240" w:lineRule="auto"/>
-        <w:textAlignment w:val="baseline"/>
-        <w:rPr>
-          <w:rFonts w:ascii="Arial" w:eastAsia="Times New Roman" w:hAnsi="Arial" w:cs="Arial"/>
-          <w:color w:val="000000"/>
-        </w:rPr>
-      </w:pPr>
       <w:r>
         <w:rPr>
           <w:rFonts w:ascii="Arial" w:eastAsia="Times New Roman" w:hAnsi="Arial" w:cs="Arial"/>
@@ -677,7 +721,23 @@
           <w:rFonts w:ascii="Arial" w:eastAsia="Times New Roman" w:hAnsi="Arial" w:cs="Arial"/>
           <w:color w:val="000000"/>
         </w:rPr>
-        <w:t xml:space="preserve"> many reservations cross several state borders. </w:t>
+        <w:t xml:space="preserve"> </w:t>
+      </w:r>
+      <w:proofErr w:type="gramStart"/>
+      <w:r>
+        <w:rPr>
+          <w:rFonts w:ascii="Arial" w:eastAsia="Times New Roman" w:hAnsi="Arial" w:cs="Arial"/>
+          <w:color w:val="000000"/>
+        </w:rPr>
+        <w:t>many</w:t>
+      </w:r>
+      <w:proofErr w:type="gramEnd"/>
+      <w:r>
+        <w:rPr>
+          <w:rFonts w:ascii="Arial" w:eastAsia="Times New Roman" w:hAnsi="Arial" w:cs="Arial"/>
+          <w:color w:val="000000"/>
+        </w:rPr>
+        <w:t xml:space="preserve"> reservations cross several state borders. </w:t>
       </w:r>
     </w:p>
     <w:p>
@@ -699,7 +759,21 @@
           <w:rFonts w:ascii="Arial" w:eastAsia="Times New Roman" w:hAnsi="Arial" w:cs="Arial"/>
           <w:color w:val="000000"/>
         </w:rPr>
-        <w:t>Extraction projects within the Crude Oil Industry that impact and</w:t>
+        <w:t xml:space="preserve">Extraction projects within the Crude Oil Industry </w:t>
+      </w:r>
+      <w:r>
+        <w:rPr>
+          <w:rFonts w:ascii="Arial" w:eastAsia="Times New Roman" w:hAnsi="Arial" w:cs="Arial"/>
+          <w:color w:val="000000"/>
+        </w:rPr>
+        <w:t xml:space="preserve">during the Bakken Boom </w:t>
+      </w:r>
+      <w:r>
+        <w:rPr>
+          <w:rFonts w:ascii="Arial" w:eastAsia="Times New Roman" w:hAnsi="Arial" w:cs="Arial"/>
+          <w:color w:val="000000"/>
+        </w:rPr>
+        <w:t>that impact and</w:t>
       </w:r>
       <w:r>
         <w:rPr>
@@ -735,28 +809,6 @@
           <w:color w:val="000000"/>
         </w:rPr>
         <w:t xml:space="preserve"> </w:t>
-      </w:r>
-    </w:p>
-    <w:p>
-      <w:pPr>
-        <w:pStyle w:val="ListParagraph"/>
-        <w:numPr>
-          <w:ilvl w:val="1"/>
-          <w:numId w:val="5"/>
-        </w:numPr>
-        <w:spacing w:after="0" w:line="240" w:lineRule="auto"/>
-        <w:textAlignment w:val="baseline"/>
-        <w:rPr>
-          <w:rFonts w:ascii="Arial" w:eastAsia="Times New Roman" w:hAnsi="Arial" w:cs="Arial"/>
-          <w:color w:val="000000"/>
-        </w:rPr>
-      </w:pPr>
-      <w:r>
-        <w:rPr>
-          <w:rFonts w:ascii="Arial" w:eastAsia="Times New Roman" w:hAnsi="Arial" w:cs="Arial"/>
-          <w:color w:val="000000"/>
-        </w:rPr>
-        <w:t>Specifically, projects that occurred during the Bakken Oil Boom.</w:t>
       </w:r>
     </w:p>
     <w:p>
@@ -778,7 +830,28 @@
           <w:rFonts w:ascii="Arial" w:eastAsia="Times New Roman" w:hAnsi="Arial" w:cs="Arial"/>
           <w:color w:val="000000"/>
         </w:rPr>
-        <w:t>Another layer would display all known locations of Temporary work camps within the state of North Dakota. </w:t>
+        <w:t>A</w:t>
+      </w:r>
+      <w:r>
+        <w:rPr>
+          <w:rFonts w:ascii="Arial" w:eastAsia="Times New Roman" w:hAnsi="Arial" w:cs="Arial"/>
+          <w:color w:val="000000"/>
+        </w:rPr>
+        <w:t>ll known locations of Temporary work camps within the state of North Dakota</w:t>
+      </w:r>
+      <w:r>
+        <w:rPr>
+          <w:rFonts w:ascii="Arial" w:eastAsia="Times New Roman" w:hAnsi="Arial" w:cs="Arial"/>
+          <w:color w:val="000000"/>
+        </w:rPr>
+        <w:t xml:space="preserve"> during the peak of the Bakken Boom</w:t>
+      </w:r>
+      <w:r>
+        <w:rPr>
+          <w:rFonts w:ascii="Arial" w:eastAsia="Times New Roman" w:hAnsi="Arial" w:cs="Arial"/>
+          <w:color w:val="000000"/>
+        </w:rPr>
+        <w:t>. </w:t>
       </w:r>
     </w:p>
     <w:p>
@@ -800,7 +873,35 @@
           <w:rFonts w:ascii="Arial" w:eastAsia="Times New Roman" w:hAnsi="Arial" w:cs="Arial"/>
           <w:color w:val="000000"/>
         </w:rPr>
-        <w:t>All Tribal Crime data the relates to sexually driven crimes that occur on Native American Reservations</w:t>
+        <w:t xml:space="preserve">All </w:t>
+      </w:r>
+      <w:r>
+        <w:rPr>
+          <w:rFonts w:ascii="Arial" w:eastAsia="Times New Roman" w:hAnsi="Arial" w:cs="Arial"/>
+          <w:color w:val="000000"/>
+        </w:rPr>
+        <w:t>available t</w:t>
+      </w:r>
+      <w:r>
+        <w:rPr>
+          <w:rFonts w:ascii="Arial" w:eastAsia="Times New Roman" w:hAnsi="Arial" w:cs="Arial"/>
+          <w:color w:val="000000"/>
+        </w:rPr>
+        <w:t xml:space="preserve">ribal </w:t>
+      </w:r>
+      <w:r>
+        <w:rPr>
+          <w:rFonts w:ascii="Arial" w:eastAsia="Times New Roman" w:hAnsi="Arial" w:cs="Arial"/>
+          <w:color w:val="000000"/>
+        </w:rPr>
+        <w:t>c</w:t>
+      </w:r>
+      <w:r>
+        <w:rPr>
+          <w:rFonts w:ascii="Arial" w:eastAsia="Times New Roman" w:hAnsi="Arial" w:cs="Arial"/>
+          <w:color w:val="000000"/>
+        </w:rPr>
+        <w:t>rime data the relates to sexually driven crimes that occur on Native American Reservations</w:t>
       </w:r>
       <w:r>
         <w:rPr>
@@ -814,23 +915,8 @@
           <w:rFonts w:ascii="Arial" w:eastAsia="Times New Roman" w:hAnsi="Arial" w:cs="Arial"/>
           <w:color w:val="000000"/>
         </w:rPr>
-        <w:t> </w:t>
-      </w:r>
-    </w:p>
-    <w:p>
-      <w:pPr>
-        <w:pStyle w:val="ListParagraph"/>
-        <w:numPr>
-          <w:ilvl w:val="1"/>
-          <w:numId w:val="5"/>
-        </w:numPr>
-        <w:spacing w:after="0" w:line="240" w:lineRule="auto"/>
-        <w:textAlignment w:val="baseline"/>
-        <w:rPr>
-          <w:rFonts w:ascii="Arial" w:eastAsia="Times New Roman" w:hAnsi="Arial" w:cs="Arial"/>
-          <w:color w:val="000000"/>
-        </w:rPr>
-      </w:pPr>
+        <w:t xml:space="preserve"> </w:t>
+      </w:r>
       <w:r>
         <w:rPr>
           <w:rFonts w:ascii="Arial" w:eastAsia="Times New Roman" w:hAnsi="Arial" w:cs="Arial"/>
@@ -838,6 +924,7 @@
         </w:rPr>
         <w:t xml:space="preserve">These crimes would include missing person reports, rape, sexual assault aggravated assault, </w:t>
       </w:r>
+      <w:proofErr w:type="gramStart"/>
       <w:r>
         <w:rPr>
           <w:rFonts w:ascii="Arial" w:eastAsia="Times New Roman" w:hAnsi="Arial" w:cs="Arial"/>
@@ -845,6 +932,7 @@
         </w:rPr>
         <w:t>etc.</w:t>
       </w:r>
+      <w:proofErr w:type="gramEnd"/>
       <w:r>
         <w:rPr>
           <w:rFonts w:ascii="Arial" w:eastAsia="Times New Roman" w:hAnsi="Arial" w:cs="Arial"/>
@@ -872,57 +960,273 @@
           <w:rFonts w:ascii="Arial" w:eastAsia="Times New Roman" w:hAnsi="Arial" w:cs="Arial"/>
           <w:color w:val="000000"/>
         </w:rPr>
-        <w:t>Primary Accounts from anonymous Native American women that have experience sexually related violence to expose that these crimes are still a problem for Native American Women in present day.  </w:t>
+        <w:t>Geo data drawn from p</w:t>
+      </w:r>
+      <w:r>
+        <w:rPr>
+          <w:rFonts w:ascii="Arial" w:eastAsia="Times New Roman" w:hAnsi="Arial" w:cs="Arial"/>
+          <w:color w:val="000000"/>
+        </w:rPr>
+        <w:t xml:space="preserve">rimary </w:t>
+      </w:r>
+      <w:r>
+        <w:rPr>
+          <w:rFonts w:ascii="Arial" w:eastAsia="Times New Roman" w:hAnsi="Arial" w:cs="Arial"/>
+          <w:color w:val="000000"/>
+        </w:rPr>
+        <w:t>a</w:t>
+      </w:r>
+      <w:r>
+        <w:rPr>
+          <w:rFonts w:ascii="Arial" w:eastAsia="Times New Roman" w:hAnsi="Arial" w:cs="Arial"/>
+          <w:color w:val="000000"/>
+        </w:rPr>
+        <w:t xml:space="preserve">ccounts </w:t>
+      </w:r>
+      <w:r>
+        <w:rPr>
+          <w:rFonts w:ascii="Arial" w:eastAsia="Times New Roman" w:hAnsi="Arial" w:cs="Arial"/>
+          <w:color w:val="000000"/>
+        </w:rPr>
+        <w:t xml:space="preserve">of </w:t>
+      </w:r>
+      <w:r>
+        <w:rPr>
+          <w:rFonts w:ascii="Arial" w:eastAsia="Times New Roman" w:hAnsi="Arial" w:cs="Arial"/>
+          <w:color w:val="000000"/>
+        </w:rPr>
+        <w:t>anonymized</w:t>
+      </w:r>
+      <w:r>
+        <w:rPr>
+          <w:rFonts w:ascii="Arial" w:eastAsia="Times New Roman" w:hAnsi="Arial" w:cs="Arial"/>
+          <w:color w:val="000000"/>
+        </w:rPr>
+        <w:t xml:space="preserve"> Native American women that have experience</w:t>
+      </w:r>
+      <w:r>
+        <w:rPr>
+          <w:rFonts w:ascii="Arial" w:eastAsia="Times New Roman" w:hAnsi="Arial" w:cs="Arial"/>
+          <w:color w:val="000000"/>
+        </w:rPr>
+        <w:t>d</w:t>
+      </w:r>
+      <w:r>
+        <w:rPr>
+          <w:rFonts w:ascii="Arial" w:eastAsia="Times New Roman" w:hAnsi="Arial" w:cs="Arial"/>
+          <w:color w:val="000000"/>
+        </w:rPr>
+        <w:t xml:space="preserve"> sexual</w:t>
+      </w:r>
+      <w:r>
+        <w:rPr>
+          <w:rFonts w:ascii="Arial" w:eastAsia="Times New Roman" w:hAnsi="Arial" w:cs="Arial"/>
+          <w:color w:val="000000"/>
+        </w:rPr>
+        <w:t xml:space="preserve"> </w:t>
+      </w:r>
+      <w:r>
+        <w:rPr>
+          <w:rFonts w:ascii="Arial" w:eastAsia="Times New Roman" w:hAnsi="Arial" w:cs="Arial"/>
+          <w:color w:val="000000"/>
+        </w:rPr>
+        <w:t>violence</w:t>
+      </w:r>
+      <w:r>
+        <w:rPr>
+          <w:rFonts w:ascii="Arial" w:eastAsia="Times New Roman" w:hAnsi="Arial" w:cs="Arial"/>
+          <w:color w:val="000000"/>
+        </w:rPr>
+        <w:t xml:space="preserve"> </w:t>
       </w:r>
     </w:p>
     <w:p>
       <w:pPr>
         <w:spacing w:after="0" w:line="240" w:lineRule="auto"/>
+        <w:rPr>
+          <w:rFonts w:ascii="Times New Roman" w:eastAsia="Times New Roman" w:hAnsi="Times New Roman" w:cs="Times New Roman"/>
+        </w:rPr>
+      </w:pPr>
+    </w:p>
+    <w:p>
+      <w:pPr>
+        <w:spacing w:after="0" w:line="240" w:lineRule="auto"/>
+        <w:rPr>
+          <w:rFonts w:ascii="Times New Roman" w:eastAsia="Times New Roman" w:hAnsi="Times New Roman" w:cs="Times New Roman"/>
+        </w:rPr>
+      </w:pPr>
+      <w:r>
+        <w:rPr>
+          <w:rFonts w:ascii="Arial" w:eastAsia="Times New Roman" w:hAnsi="Arial" w:cs="Arial"/>
+          <w:color w:val="000000"/>
+        </w:rPr>
+        <w:t>The project will also display a</w:t>
+      </w:r>
+      <w:r>
+        <w:rPr>
+          <w:rFonts w:ascii="Arial" w:eastAsia="Times New Roman" w:hAnsi="Arial" w:cs="Arial"/>
+          <w:color w:val="000000"/>
+        </w:rPr>
+        <w:t xml:space="preserve"> chronological timeline of court cases and legislation that present the complex criminal </w:t>
+      </w:r>
+      <w:proofErr w:type="gramStart"/>
+      <w:r>
+        <w:rPr>
+          <w:rFonts w:ascii="Arial" w:eastAsia="Times New Roman" w:hAnsi="Arial" w:cs="Arial"/>
+          <w:color w:val="000000"/>
+        </w:rPr>
+        <w:t>jurisdiction</w:t>
+      </w:r>
+      <w:proofErr w:type="gramEnd"/>
+      <w:r>
+        <w:rPr>
+          <w:rFonts w:ascii="Arial" w:eastAsia="Times New Roman" w:hAnsi="Arial" w:cs="Arial"/>
+          <w:color w:val="000000"/>
+        </w:rPr>
+        <w:t xml:space="preserve"> that surrounds Native Americans within the United States at all </w:t>
+      </w:r>
+      <w:r>
+        <w:rPr>
+          <w:rFonts w:ascii="Arial" w:eastAsia="Times New Roman" w:hAnsi="Arial" w:cs="Arial"/>
+          <w:color w:val="000000"/>
+        </w:rPr>
+        <w:t>federal, state, and tribal</w:t>
+      </w:r>
+      <w:r>
+        <w:rPr>
+          <w:rFonts w:ascii="Arial" w:eastAsia="Times New Roman" w:hAnsi="Arial" w:cs="Arial"/>
+          <w:color w:val="000000"/>
+        </w:rPr>
+        <w:t xml:space="preserve"> </w:t>
+      </w:r>
+      <w:r>
+        <w:rPr>
+          <w:rFonts w:ascii="Arial" w:eastAsia="Times New Roman" w:hAnsi="Arial" w:cs="Arial"/>
+          <w:color w:val="000000"/>
+        </w:rPr>
+        <w:t xml:space="preserve">levels </w:t>
+      </w:r>
+      <w:r>
+        <w:rPr>
+          <w:rFonts w:ascii="Arial" w:eastAsia="Times New Roman" w:hAnsi="Arial" w:cs="Arial"/>
+          <w:color w:val="000000"/>
+        </w:rPr>
+        <w:t>of government.</w:t>
+      </w:r>
+      <w:r>
+        <w:rPr>
+          <w:rFonts w:ascii="Arial" w:eastAsia="Times New Roman" w:hAnsi="Arial" w:cs="Arial"/>
+          <w:color w:val="000000"/>
+        </w:rPr>
+        <w:t xml:space="preserve"> This project </w:t>
+      </w:r>
+      <w:r>
+        <w:rPr>
+          <w:rFonts w:ascii="Arial" w:eastAsia="Times New Roman" w:hAnsi="Arial" w:cs="Arial"/>
+          <w:color w:val="000000"/>
+        </w:rPr>
+        <w:t>will</w:t>
+      </w:r>
+      <w:r>
+        <w:rPr>
+          <w:rFonts w:ascii="Arial" w:eastAsia="Times New Roman" w:hAnsi="Arial" w:cs="Arial"/>
+          <w:color w:val="000000"/>
+        </w:rPr>
+        <w:t xml:space="preserve"> expose both the available data and the gaps in the data reporting</w:t>
+      </w:r>
+      <w:r>
+        <w:rPr>
+          <w:rFonts w:ascii="Arial" w:eastAsia="Times New Roman" w:hAnsi="Arial" w:cs="Arial"/>
+          <w:color w:val="000000"/>
+        </w:rPr>
+        <w:t>, to reveal</w:t>
+      </w:r>
+      <w:r>
+        <w:rPr>
+          <w:rFonts w:ascii="Arial" w:eastAsia="Times New Roman" w:hAnsi="Arial" w:cs="Arial"/>
+          <w:color w:val="000000"/>
+        </w:rPr>
+        <w:t xml:space="preserve"> </w:t>
+      </w:r>
+      <w:r>
+        <w:rPr>
+          <w:rFonts w:ascii="Arial" w:eastAsia="Times New Roman" w:hAnsi="Arial" w:cs="Arial"/>
+          <w:color w:val="000000"/>
+        </w:rPr>
+        <w:t xml:space="preserve">how </w:t>
+      </w:r>
+      <w:r>
+        <w:rPr>
+          <w:rFonts w:ascii="Arial" w:eastAsia="Times New Roman" w:hAnsi="Arial" w:cs="Arial"/>
+          <w:color w:val="000000"/>
+        </w:rPr>
+        <w:t xml:space="preserve">sexual violence </w:t>
+      </w:r>
+      <w:r>
+        <w:rPr>
+          <w:rFonts w:ascii="Arial" w:eastAsia="Times New Roman" w:hAnsi="Arial" w:cs="Arial"/>
+          <w:color w:val="000000"/>
+        </w:rPr>
+        <w:t xml:space="preserve">remains a problem for </w:t>
+      </w:r>
+      <w:r>
+        <w:rPr>
+          <w:rFonts w:ascii="Arial" w:eastAsia="Times New Roman" w:hAnsi="Arial" w:cs="Arial"/>
+          <w:color w:val="000000"/>
+        </w:rPr>
+        <w:t>Native American women</w:t>
+      </w:r>
+      <w:r>
+        <w:rPr>
+          <w:rFonts w:ascii="Arial" w:eastAsia="Times New Roman" w:hAnsi="Arial" w:cs="Arial"/>
+          <w:color w:val="000000"/>
+        </w:rPr>
+        <w:t xml:space="preserve"> </w:t>
+      </w:r>
+      <w:r>
+        <w:rPr>
+          <w:rFonts w:ascii="Arial" w:eastAsia="Times New Roman" w:hAnsi="Arial" w:cs="Arial"/>
+          <w:color w:val="000000"/>
+        </w:rPr>
+        <w:t>that is worsened by the presence of the Extraction Industry</w:t>
+      </w:r>
+      <w:proofErr w:type="gramStart"/>
+      <w:r>
+        <w:rPr>
+          <w:rFonts w:ascii="Arial" w:eastAsia="Times New Roman" w:hAnsi="Arial" w:cs="Arial"/>
+          <w:color w:val="000000"/>
+        </w:rPr>
+        <w:t>.  </w:t>
+      </w:r>
+      <w:proofErr w:type="gramEnd"/>
+      <w:r>
+        <w:rPr>
+          <w:rFonts w:ascii="Arial" w:eastAsia="Times New Roman" w:hAnsi="Arial" w:cs="Arial"/>
+          <w:color w:val="000000"/>
+        </w:rPr>
+        <w:t xml:space="preserve"> </w:t>
+      </w:r>
+    </w:p>
+    <w:p>
+      <w:r>
         <w:rPr>
           <w:rFonts w:ascii="Times New Roman" w:eastAsia="Times New Roman" w:hAnsi="Times New Roman" w:cs="Times New Roman"/>
           <w:sz w:val="24"/>
           <w:szCs w:val="24"/>
         </w:rPr>
-      </w:pPr>
-    </w:p>
-    <w:p>
-      <w:pPr>
-        <w:spacing w:after="0" w:line="240" w:lineRule="auto"/>
+        <w:br/>
+      </w:r>
+      <w:r>
         <w:rPr>
           <w:rFonts w:ascii="Times New Roman" w:eastAsia="Times New Roman" w:hAnsi="Times New Roman" w:cs="Times New Roman"/>
           <w:sz w:val="24"/>
           <w:szCs w:val="24"/>
         </w:rPr>
-      </w:pPr>
-      <w:r>
-        <w:rPr>
-          <w:rFonts w:ascii="Arial" w:eastAsia="Times New Roman" w:hAnsi="Arial" w:cs="Arial"/>
-          <w:color w:val="000000"/>
-        </w:rPr>
-        <w:t>The timeline portion will display a chronological timeline of court cases and legislation that present the complex criminal jurisdiction that surrounds Native Americans within the United States at all 3 levels of government.</w:t>
-      </w:r>
-    </w:p>
-    <w:p>
-      <w:r>
-        <w:rPr>
-          <w:rFonts w:ascii="Times New Roman" w:eastAsia="Times New Roman" w:hAnsi="Times New Roman" w:cs="Times New Roman"/>
-          <w:sz w:val="24"/>
-          <w:szCs w:val="24"/>
-        </w:rPr>
-        <w:lastRenderedPageBreak/>
-        <w:br/>
-      </w:r>
-      <w:r>
-        <w:rPr>
-          <w:rFonts w:ascii="Times New Roman" w:eastAsia="Times New Roman" w:hAnsi="Times New Roman" w:cs="Times New Roman"/>
-          <w:sz w:val="24"/>
-          <w:szCs w:val="24"/>
-        </w:rPr>
         <w:br/>
       </w:r>
     </w:p>
     <w:sectPr>
-      <w:headerReference w:type="default" r:id="rId8"/>
+      <w:headerReference w:type="default" r:id="rId10"/>
       <w:pgSz w:w="12240" w:h="15840"/>
       <w:pgMar w:top="1440" w:right="1440" w:bottom="1440" w:left="1440" w:header="720" w:footer="720" w:gutter="0"/>
       <w:cols w:space="720"/>
@@ -989,8 +1293,8 @@
       <w:rPr>
         <w:caps/>
         <w:color w:val="44546A" w:themeColor="text2"/>
-        <w:sz w:val="20"/>
-        <w:szCs w:val="20"/>
+        <w:sz w:val="16"/>
+        <w:szCs w:val="16"/>
       </w:rPr>
       <w:alias w:val="Author"/>
       <w:tag w:val=""/>
@@ -1018,10 +1322,19 @@
           <w:rPr>
             <w:caps/>
             <w:color w:val="44546A" w:themeColor="text2"/>
-            <w:sz w:val="20"/>
-            <w:szCs w:val="20"/>
+            <w:sz w:val="16"/>
+            <w:szCs w:val="16"/>
           </w:rPr>
           <w:t>Dill, Grace</w:t>
+        </w:r>
+        <w:r>
+          <w:rPr>
+            <w:caps/>
+            <w:color w:val="44546A" w:themeColor="text2"/>
+            <w:sz w:val="16"/>
+            <w:szCs w:val="16"/>
+          </w:rPr>
+          <w:t xml:space="preserve"> </w:t>
         </w:r>
       </w:p>
     </w:sdtContent>
@@ -1041,7 +1354,7 @@
         <w:docPart w:val="3354BB94E95A4CAB86E0338772E0D5A2"/>
       </w:placeholder>
       <w:dataBinding w:prefixMappings="xmlns:ns0='http://schemas.microsoft.com/office/2006/coverPageProps' " w:xpath="/ns0:CoverPageProperties[1]/ns0:PublishDate[1]" w:storeItemID="{55AF091B-3C7A-41E3-B477-F2FDAA23CFDA}"/>
-      <w:date w:fullDate="2012-06-18T00:00:00Z">
+      <w:date w:fullDate="2022-03-01T00:00:00Z">
         <w:dateFormat w:val="M/d/yy"/>
         <w:lid w:val="en-US"/>
         <w:storeMappedDataAs w:val="dateTime"/>
@@ -1068,7 +1381,7 @@
             <w:sz w:val="20"/>
             <w:szCs w:val="20"/>
           </w:rPr>
-          <w:t>6/18/12</w:t>
+          <w:t>3/1/22</w:t>
         </w:r>
       </w:p>
     </w:sdtContent>
@@ -1928,6 +2241,29 @@
       <w:contextualSpacing/>
     </w:pPr>
   </w:style>
+  <w:style w:type="character" w:styleId="Hyperlink">
+    <w:name w:val="Hyperlink"/>
+    <w:basedOn w:val="DefaultParagraphFont"/>
+    <w:uiPriority w:val="99"/>
+    <w:unhideWhenUsed/>
+    <w:rsid w:val="00E8482C"/>
+    <w:rPr>
+      <w:color w:val="0563C1" w:themeColor="hyperlink"/>
+      <w:u w:val="single"/>
+    </w:rPr>
+  </w:style>
+  <w:style w:type="character" w:styleId="UnresolvedMention">
+    <w:name w:val="Unresolved Mention"/>
+    <w:basedOn w:val="DefaultParagraphFont"/>
+    <w:uiPriority w:val="99"/>
+    <w:semiHidden/>
+    <w:unhideWhenUsed/>
+    <w:rsid w:val="00E8482C"/>
+    <w:rPr>
+      <w:color w:val="605E5C"/>
+      <w:shd w:val="clear" w:color="auto" w:fill="E1DFDD"/>
+    </w:rPr>
+  </w:style>
 </w:styles>
 </file>
 
@@ -2078,6 +2414,7 @@
     <w:rsidRoot w:val="00E63EB4"/>
     <w:rsid w:val="00475AE1"/>
     <w:rsid w:val="004F5539"/>
+    <w:rsid w:val="00834BAB"/>
     <w:rsid w:val="00D37973"/>
     <w:rsid w:val="00DA5698"/>
     <w:rsid w:val="00E63EB4"/>
@@ -2858,7 +3195,7 @@
 
 <file path=customXml/item1.xml><?xml version="1.0" encoding="utf-8"?>
 <CoverPageProperties xmlns="http://schemas.microsoft.com/office/2006/coverPageProps">
-  <PublishDate>2012-06-18T00:00:00</PublishDate>
+  <PublishDate>2022-03-01T00:00:00</PublishDate>
   <Abstract/>
   <CompanyAddress/>
   <CompanyPhone/>
@@ -2867,10 +3204,22 @@
 </CoverPageProperties>
 </file>
 
+<file path=customXml/item2.xml><?xml version="1.0" encoding="utf-8"?>
+<b:Sources xmlns:b="http://schemas.openxmlformats.org/officeDocument/2006/bibliography" xmlns="http://schemas.openxmlformats.org/officeDocument/2006/bibliography" SelectedStyle="\APASixthEditionOfficeOnline.xsl" StyleName="APA" Version="6"/>
+</file>
+
 <file path=customXml/itemProps1.xml><?xml version="1.0" encoding="utf-8"?>
 <ds:datastoreItem xmlns:ds="http://schemas.openxmlformats.org/officeDocument/2006/customXml" ds:itemID="{55AF091B-3C7A-41E3-B477-F2FDAA23CFDA}">
   <ds:schemaRefs>
     <ds:schemaRef ds:uri="http://schemas.microsoft.com/office/2006/coverPageProps"/>
   </ds:schemaRefs>
 </ds:datastoreItem>
+</file>
+
+<file path=customXml/itemProps2.xml><?xml version="1.0" encoding="utf-8"?>
+<ds:datastoreItem xmlns:ds="http://schemas.openxmlformats.org/officeDocument/2006/customXml" ds:itemID="{840CAC2B-D7CF-41FB-A0F8-981380469994}">
+  <ds:schemaRefs>
+    <ds:schemaRef ds:uri="http://schemas.openxmlformats.org/officeDocument/2006/bibliography"/>
+  </ds:schemaRefs>
+</ds:datastoreItem>
 </file>
</xml_diff>